<commit_message>
feat: lab03 completo com report.docx funcionando e imagens
</commit_message>
<xml_diff>
--- a/labs/lab03/report/report.docx
+++ b/labs/lab03/report/report.docx
@@ -168,7 +168,7 @@
       </w:r>
     </w:p>
     <w:bookmarkEnd w:id="22"/>
-    <w:bookmarkStart w:id="26" w:name="выполнение-лабораторной-работы"/>
+    <w:bookmarkStart w:id="77" w:name="выполнение-лабораторной-работы"/>
     <w:p>
       <w:pPr>
         <w:pStyle w:val="Heading1"/>
@@ -195,7 +195,7 @@
       </w:r>
     </w:p>
     <w:bookmarkEnd w:id="23"/>
-    <w:bookmarkStart w:id="24" w:name="Xa1f37245543d3e5ef8358009a8b34f629b0842f"/>
+    <w:bookmarkStart w:id="54" w:name="Xa1f37245543d3e5ef8358009a8b34f629b0842f"/>
     <w:p>
       <w:pPr>
         <w:pStyle w:val="Heading2"/>
@@ -215,7 +215,46 @@
         <w:t xml:space="preserve"> </w:t>
       </w:r>
       <w:r>
-        <w:t xml:space="preserve">Открытый терминал</w:t>
+        <w:drawing>
+          <wp:inline>
+            <wp:extent cx="5334000" cy="442422"/>
+            <wp:effectExtent b="0" l="0" r="0" t="0"/>
+            <wp:docPr descr="Открытый терминал" title="" id="25" name="Picture"/>
+            <a:graphic>
+              <a:graphicData uri="http://schemas.openxmlformats.org/drawingml/2006/picture">
+                <pic:pic>
+                  <pic:nvPicPr>
+                    <pic:cNvPr descr="image/1.jpg" id="26" name="Picture"/>
+                    <pic:cNvPicPr>
+                      <a:picLocks noChangeArrowheads="1" noChangeAspect="1"/>
+                    </pic:cNvPicPr>
+                  </pic:nvPicPr>
+                  <pic:blipFill>
+                    <a:blip r:embed="rId24"/>
+                    <a:stretch>
+                      <a:fillRect/>
+                    </a:stretch>
+                  </pic:blipFill>
+                  <pic:spPr bwMode="auto">
+                    <a:xfrm>
+                      <a:off x="0" y="0"/>
+                      <a:ext cx="5334000" cy="442422"/>
+                    </a:xfrm>
+                    <a:prstGeom prst="rect">
+                      <a:avLst/>
+                    </a:prstGeom>
+                    <a:noFill/>
+                    <a:ln w="9525">
+                      <a:noFill/>
+                      <a:headEnd/>
+                      <a:tailEnd/>
+                    </a:ln>
+                  </pic:spPr>
+                </pic:pic>
+              </a:graphicData>
+            </a:graphic>
+          </wp:inline>
+        </w:drawing>
       </w:r>
     </w:p>
     <w:p>
@@ -239,7 +278,46 @@
         <w:pStyle w:val="BodyText"/>
       </w:pPr>
       <w:r>
-        <w:t xml:space="preserve">Обновление удаленного репозитория</w:t>
+        <w:drawing>
+          <wp:inline>
+            <wp:extent cx="5334000" cy="1306770"/>
+            <wp:effectExtent b="0" l="0" r="0" t="0"/>
+            <wp:docPr descr="Обновление удаленного репозитория" title="" id="28" name="Picture"/>
+            <a:graphic>
+              <a:graphicData uri="http://schemas.openxmlformats.org/drawingml/2006/picture">
+                <pic:pic>
+                  <pic:nvPicPr>
+                    <pic:cNvPr descr="image/2.jpg" id="29" name="Picture"/>
+                    <pic:cNvPicPr>
+                      <a:picLocks noChangeArrowheads="1" noChangeAspect="1"/>
+                    </pic:cNvPicPr>
+                  </pic:nvPicPr>
+                  <pic:blipFill>
+                    <a:blip r:embed="rId27"/>
+                    <a:stretch>
+                      <a:fillRect/>
+                    </a:stretch>
+                  </pic:blipFill>
+                  <pic:spPr bwMode="auto">
+                    <a:xfrm>
+                      <a:off x="0" y="0"/>
+                      <a:ext cx="5334000" cy="1306770"/>
+                    </a:xfrm>
+                    <a:prstGeom prst="rect">
+                      <a:avLst/>
+                    </a:prstGeom>
+                    <a:noFill/>
+                    <a:ln w="9525">
+                      <a:noFill/>
+                      <a:headEnd/>
+                      <a:tailEnd/>
+                    </a:ln>
+                  </pic:spPr>
+                </pic:pic>
+              </a:graphicData>
+            </a:graphic>
+          </wp:inline>
+        </w:drawing>
       </w:r>
       <w:r>
         <w:t xml:space="preserve"> </w:t>
@@ -259,7 +337,46 @@
         <w:t xml:space="preserve"> </w:t>
       </w:r>
       <w:r>
-        <w:t xml:space="preserve">Каталог с шаблоном отчета</w:t>
+        <w:drawing>
+          <wp:inline>
+            <wp:extent cx="5334000" cy="226249"/>
+            <wp:effectExtent b="0" l="0" r="0" t="0"/>
+            <wp:docPr descr="Каталог с шаблоном отчета" title="" id="31" name="Picture"/>
+            <a:graphic>
+              <a:graphicData uri="http://schemas.openxmlformats.org/drawingml/2006/picture">
+                <pic:pic>
+                  <pic:nvPicPr>
+                    <pic:cNvPr descr="image/3.jpg" id="32" name="Picture"/>
+                    <pic:cNvPicPr>
+                      <a:picLocks noChangeArrowheads="1" noChangeAspect="1"/>
+                    </pic:cNvPicPr>
+                  </pic:nvPicPr>
+                  <pic:blipFill>
+                    <a:blip r:embed="rId30"/>
+                    <a:stretch>
+                      <a:fillRect/>
+                    </a:stretch>
+                  </pic:blipFill>
+                  <pic:spPr bwMode="auto">
+                    <a:xfrm>
+                      <a:off x="0" y="0"/>
+                      <a:ext cx="5334000" cy="226249"/>
+                    </a:xfrm>
+                    <a:prstGeom prst="rect">
+                      <a:avLst/>
+                    </a:prstGeom>
+                    <a:noFill/>
+                    <a:ln w="9525">
+                      <a:noFill/>
+                      <a:headEnd/>
+                      <a:tailEnd/>
+                    </a:ln>
+                  </pic:spPr>
+                </pic:pic>
+              </a:graphicData>
+            </a:graphic>
+          </wp:inline>
+        </w:drawing>
       </w:r>
     </w:p>
     <w:p>
@@ -278,31 +395,53 @@
         <w:t xml:space="preserve">Компилирую шаблон с использованием Makefile, вводя команду make (рис. 4.4).</w:t>
       </w:r>
     </w:p>
-    <w:tbl>
-      <w:tblPr>
-        <w:tblStyle w:val="FigureTable"/>
-        <w:tblW w:type="auto" w:w="0"/>
-        <w:jc w:val="center"/>
-        <w:tblLook w:firstRow="0" w:lastRow="0" w:firstColumn="0" w:lastColumn="0"/>
-      </w:tblPr>
-      <w:tblGrid>
-        <w:gridCol w:w="7920"/>
-      </w:tblGrid>
-      <w:tr>
-        <w:tc>
-          <w:tcPr/>
-          <w:p>
-            <w:pPr>
-              <w:pStyle w:val="Compact"/>
-              <w:jc w:val="center"/>
-            </w:pPr>
-            <w:r>
-              <w:t xml:space="preserve">Использование команды make</w:t>
-            </w:r>
-          </w:p>
-        </w:tc>
-      </w:tr>
-    </w:tbl>
+    <w:p>
+      <w:pPr>
+        <w:pStyle w:val="CaptionedFigure"/>
+      </w:pPr>
+      <w:r>
+        <w:drawing>
+          <wp:inline>
+            <wp:extent cx="5334000" cy="481367"/>
+            <wp:effectExtent b="0" l="0" r="0" t="0"/>
+            <wp:docPr descr="Использование команды make" title="" id="34" name="Picture"/>
+            <a:graphic>
+              <a:graphicData uri="http://schemas.openxmlformats.org/drawingml/2006/picture">
+                <pic:pic>
+                  <pic:nvPicPr>
+                    <pic:cNvPr descr="image/4.jpg" id="35" name="Picture"/>
+                    <pic:cNvPicPr>
+                      <a:picLocks noChangeArrowheads="1" noChangeAspect="1"/>
+                    </pic:cNvPicPr>
+                  </pic:nvPicPr>
+                  <pic:blipFill>
+                    <a:blip r:embed="rId33"/>
+                    <a:stretch>
+                      <a:fillRect/>
+                    </a:stretch>
+                  </pic:blipFill>
+                  <pic:spPr bwMode="auto">
+                    <a:xfrm>
+                      <a:off x="0" y="0"/>
+                      <a:ext cx="5334000" cy="481367"/>
+                    </a:xfrm>
+                    <a:prstGeom prst="rect">
+                      <a:avLst/>
+                    </a:prstGeom>
+                    <a:noFill/>
+                    <a:ln w="9525">
+                      <a:noFill/>
+                      <a:headEnd/>
+                      <a:tailEnd/>
+                    </a:ln>
+                  </pic:spPr>
+                </pic:pic>
+              </a:graphicData>
+            </a:graphic>
+          </wp:inline>
+        </w:drawing>
+      </w:r>
+    </w:p>
     <w:p>
       <w:pPr>
         <w:pStyle w:val="ImageCaption"/>
@@ -327,31 +466,53 @@
         <w:t xml:space="preserve">Открываю сгенерированный файл report.docx LibreOffice и сгенерированный файл report.pdf (рис. 4.5).</w:t>
       </w:r>
     </w:p>
-    <w:tbl>
-      <w:tblPr>
-        <w:tblStyle w:val="FigureTable"/>
-        <w:tblW w:type="auto" w:w="0"/>
-        <w:jc w:val="center"/>
-        <w:tblLook w:firstRow="0" w:lastRow="0" w:firstColumn="0" w:lastColumn="0"/>
-      </w:tblPr>
-      <w:tblGrid>
-        <w:gridCol w:w="7920"/>
-      </w:tblGrid>
-      <w:tr>
-        <w:tc>
-          <w:tcPr/>
-          <w:p>
-            <w:pPr>
-              <w:pStyle w:val="Compact"/>
-              <w:jc w:val="center"/>
-            </w:pPr>
-            <w:r>
-              <w:t xml:space="preserve">Сгенерированные файлы</w:t>
-            </w:r>
-          </w:p>
-        </w:tc>
-      </w:tr>
-    </w:tbl>
+    <w:p>
+      <w:pPr>
+        <w:pStyle w:val="CaptionedFigure"/>
+      </w:pPr>
+      <w:r>
+        <w:drawing>
+          <wp:inline>
+            <wp:extent cx="5334000" cy="1308713"/>
+            <wp:effectExtent b="0" l="0" r="0" t="0"/>
+            <wp:docPr descr="Сгенерированные файлы" title="" id="37" name="Picture"/>
+            <a:graphic>
+              <a:graphicData uri="http://schemas.openxmlformats.org/drawingml/2006/picture">
+                <pic:pic>
+                  <pic:nvPicPr>
+                    <pic:cNvPr descr="image/5.jpg" id="38" name="Picture"/>
+                    <pic:cNvPicPr>
+                      <a:picLocks noChangeArrowheads="1" noChangeAspect="1"/>
+                    </pic:cNvPicPr>
+                  </pic:nvPicPr>
+                  <pic:blipFill>
+                    <a:blip r:embed="rId36"/>
+                    <a:stretch>
+                      <a:fillRect/>
+                    </a:stretch>
+                  </pic:blipFill>
+                  <pic:spPr bwMode="auto">
+                    <a:xfrm>
+                      <a:off x="0" y="0"/>
+                      <a:ext cx="5334000" cy="1308713"/>
+                    </a:xfrm>
+                    <a:prstGeom prst="rect">
+                      <a:avLst/>
+                    </a:prstGeom>
+                    <a:noFill/>
+                    <a:ln w="9525">
+                      <a:noFill/>
+                      <a:headEnd/>
+                      <a:tailEnd/>
+                    </a:ln>
+                  </pic:spPr>
+                </pic:pic>
+              </a:graphicData>
+            </a:graphic>
+          </wp:inline>
+        </w:drawing>
+      </w:r>
+    </w:p>
     <w:p>
       <w:pPr>
         <w:pStyle w:val="ImageCaption"/>
@@ -376,31 +537,53 @@
         <w:t xml:space="preserve">Убедилась, что все правильно сгенерировалось (рис. 4.6).</w:t>
       </w:r>
     </w:p>
-    <w:tbl>
-      <w:tblPr>
-        <w:tblStyle w:val="FigureTable"/>
-        <w:tblW w:type="auto" w:w="0"/>
-        <w:jc w:val="center"/>
-        <w:tblLook w:firstRow="0" w:lastRow="0" w:firstColumn="0" w:lastColumn="0"/>
-      </w:tblPr>
-      <w:tblGrid>
-        <w:gridCol w:w="7920"/>
-      </w:tblGrid>
-      <w:tr>
-        <w:tc>
-          <w:tcPr/>
-          <w:p>
-            <w:pPr>
-              <w:pStyle w:val="Compact"/>
-              <w:jc w:val="center"/>
-            </w:pPr>
-            <w:r>
-              <w:t xml:space="preserve">Файлы сгенерированы верно</w:t>
-            </w:r>
-          </w:p>
-        </w:tc>
-      </w:tr>
-    </w:tbl>
+    <w:p>
+      <w:pPr>
+        <w:pStyle w:val="CaptionedFigure"/>
+      </w:pPr>
+      <w:r>
+        <w:drawing>
+          <wp:inline>
+            <wp:extent cx="5334000" cy="3046332"/>
+            <wp:effectExtent b="0" l="0" r="0" t="0"/>
+            <wp:docPr descr="Файлы сгенерированы верно" title="" id="40" name="Picture"/>
+            <a:graphic>
+              <a:graphicData uri="http://schemas.openxmlformats.org/drawingml/2006/picture">
+                <pic:pic>
+                  <pic:nvPicPr>
+                    <pic:cNvPr descr="image/6.jpg" id="41" name="Picture"/>
+                    <pic:cNvPicPr>
+                      <a:picLocks noChangeArrowheads="1" noChangeAspect="1"/>
+                    </pic:cNvPicPr>
+                  </pic:nvPicPr>
+                  <pic:blipFill>
+                    <a:blip r:embed="rId39"/>
+                    <a:stretch>
+                      <a:fillRect/>
+                    </a:stretch>
+                  </pic:blipFill>
+                  <pic:spPr bwMode="auto">
+                    <a:xfrm>
+                      <a:off x="0" y="0"/>
+                      <a:ext cx="5334000" cy="3046332"/>
+                    </a:xfrm>
+                    <a:prstGeom prst="rect">
+                      <a:avLst/>
+                    </a:prstGeom>
+                    <a:noFill/>
+                    <a:ln w="9525">
+                      <a:noFill/>
+                      <a:headEnd/>
+                      <a:tailEnd/>
+                    </a:ln>
+                  </pic:spPr>
+                </pic:pic>
+              </a:graphicData>
+            </a:graphic>
+          </wp:inline>
+        </w:drawing>
+      </w:r>
+    </w:p>
     <w:p>
       <w:pPr>
         <w:pStyle w:val="ImageCaption"/>
@@ -425,31 +608,53 @@
         <w:t xml:space="preserve">Удаляю полученные файлы с использованием Makefile, вводя команду make clean (рис. 4.7).</w:t>
       </w:r>
     </w:p>
-    <w:tbl>
-      <w:tblPr>
-        <w:tblStyle w:val="FigureTable"/>
-        <w:tblW w:type="auto" w:w="0"/>
-        <w:jc w:val="center"/>
-        <w:tblLook w:firstRow="0" w:lastRow="0" w:firstColumn="0" w:lastColumn="0"/>
-      </w:tblPr>
-      <w:tblGrid>
-        <w:gridCol w:w="7920"/>
-      </w:tblGrid>
-      <w:tr>
-        <w:tc>
-          <w:tcPr/>
-          <w:p>
-            <w:pPr>
-              <w:pStyle w:val="Compact"/>
-              <w:jc w:val="center"/>
-            </w:pPr>
-            <w:r>
-              <w:t xml:space="preserve">Удаление файлов</w:t>
-            </w:r>
-          </w:p>
-        </w:tc>
-      </w:tr>
-    </w:tbl>
+    <w:p>
+      <w:pPr>
+        <w:pStyle w:val="CaptionedFigure"/>
+      </w:pPr>
+      <w:r>
+        <w:drawing>
+          <wp:inline>
+            <wp:extent cx="5334000" cy="270256"/>
+            <wp:effectExtent b="0" l="0" r="0" t="0"/>
+            <wp:docPr descr="Удаление файлов" title="" id="43" name="Picture"/>
+            <a:graphic>
+              <a:graphicData uri="http://schemas.openxmlformats.org/drawingml/2006/picture">
+                <pic:pic>
+                  <pic:nvPicPr>
+                    <pic:cNvPr descr="image/7.jpg" id="44" name="Picture"/>
+                    <pic:cNvPicPr>
+                      <a:picLocks noChangeArrowheads="1" noChangeAspect="1"/>
+                    </pic:cNvPicPr>
+                  </pic:nvPicPr>
+                  <pic:blipFill>
+                    <a:blip r:embed="rId42"/>
+                    <a:stretch>
+                      <a:fillRect/>
+                    </a:stretch>
+                  </pic:blipFill>
+                  <pic:spPr bwMode="auto">
+                    <a:xfrm>
+                      <a:off x="0" y="0"/>
+                      <a:ext cx="5334000" cy="270256"/>
+                    </a:xfrm>
+                    <a:prstGeom prst="rect">
+                      <a:avLst/>
+                    </a:prstGeom>
+                    <a:noFill/>
+                    <a:ln w="9525">
+                      <a:noFill/>
+                      <a:headEnd/>
+                      <a:tailEnd/>
+                    </a:ln>
+                  </pic:spPr>
+                </pic:pic>
+              </a:graphicData>
+            </a:graphic>
+          </wp:inline>
+        </w:drawing>
+      </w:r>
+    </w:p>
     <w:p>
       <w:pPr>
         <w:pStyle w:val="ImageCaption"/>
@@ -474,31 +679,53 @@
         <w:t xml:space="preserve">Проверяю, удалились ли созданные файлы (рис. 4.8).</w:t>
       </w:r>
     </w:p>
-    <w:tbl>
-      <w:tblPr>
-        <w:tblStyle w:val="FigureTable"/>
-        <w:tblW w:type="auto" w:w="0"/>
-        <w:jc w:val="center"/>
-        <w:tblLook w:firstRow="0" w:lastRow="0" w:firstColumn="0" w:lastColumn="0"/>
-      </w:tblPr>
-      <w:tblGrid>
-        <w:gridCol w:w="7920"/>
-      </w:tblGrid>
-      <w:tr>
-        <w:tc>
-          <w:tcPr/>
-          <w:p>
-            <w:pPr>
-              <w:pStyle w:val="Compact"/>
-              <w:jc w:val="center"/>
-            </w:pPr>
-            <w:r>
-              <w:t xml:space="preserve">Проверяем, удалились ли файлы</w:t>
-            </w:r>
-          </w:p>
-        </w:tc>
-      </w:tr>
-    </w:tbl>
+    <w:p>
+      <w:pPr>
+        <w:pStyle w:val="CaptionedFigure"/>
+      </w:pPr>
+      <w:r>
+        <w:drawing>
+          <wp:inline>
+            <wp:extent cx="5334000" cy="1334361"/>
+            <wp:effectExtent b="0" l="0" r="0" t="0"/>
+            <wp:docPr descr="Проверяем, удалились ли файлы" title="" id="46" name="Picture"/>
+            <a:graphic>
+              <a:graphicData uri="http://schemas.openxmlformats.org/drawingml/2006/picture">
+                <pic:pic>
+                  <pic:nvPicPr>
+                    <pic:cNvPr descr="image/8.jpg" id="47" name="Picture"/>
+                    <pic:cNvPicPr>
+                      <a:picLocks noChangeArrowheads="1" noChangeAspect="1"/>
+                    </pic:cNvPicPr>
+                  </pic:nvPicPr>
+                  <pic:blipFill>
+                    <a:blip r:embed="rId45"/>
+                    <a:stretch>
+                      <a:fillRect/>
+                    </a:stretch>
+                  </pic:blipFill>
+                  <pic:spPr bwMode="auto">
+                    <a:xfrm>
+                      <a:off x="0" y="0"/>
+                      <a:ext cx="5334000" cy="1334361"/>
+                    </a:xfrm>
+                    <a:prstGeom prst="rect">
+                      <a:avLst/>
+                    </a:prstGeom>
+                    <a:noFill/>
+                    <a:ln w="9525">
+                      <a:noFill/>
+                      <a:headEnd/>
+                      <a:tailEnd/>
+                    </a:ln>
+                  </pic:spPr>
+                </pic:pic>
+              </a:graphicData>
+            </a:graphic>
+          </wp:inline>
+        </w:drawing>
+      </w:r>
+    </w:p>
     <w:p>
       <w:pPr>
         <w:pStyle w:val="ImageCaption"/>
@@ -528,7 +755,46 @@
         <w:pStyle w:val="BodyText"/>
       </w:pPr>
       <w:r>
-        <w:t xml:space="preserve">Открытие файла в gedit</w:t>
+        <w:drawing>
+          <wp:inline>
+            <wp:extent cx="5334000" cy="167678"/>
+            <wp:effectExtent b="0" l="0" r="0" t="0"/>
+            <wp:docPr descr="Открытие файла в gedit" title="" id="49" name="Picture"/>
+            <a:graphic>
+              <a:graphicData uri="http://schemas.openxmlformats.org/drawingml/2006/picture">
+                <pic:pic>
+                  <pic:nvPicPr>
+                    <pic:cNvPr descr="image/9.jpg" id="50" name="Picture"/>
+                    <pic:cNvPicPr>
+                      <a:picLocks noChangeArrowheads="1" noChangeAspect="1"/>
+                    </pic:cNvPicPr>
+                  </pic:nvPicPr>
+                  <pic:blipFill>
+                    <a:blip r:embed="rId48"/>
+                    <a:stretch>
+                      <a:fillRect/>
+                    </a:stretch>
+                  </pic:blipFill>
+                  <pic:spPr bwMode="auto">
+                    <a:xfrm>
+                      <a:off x="0" y="0"/>
+                      <a:ext cx="5334000" cy="167678"/>
+                    </a:xfrm>
+                    <a:prstGeom prst="rect">
+                      <a:avLst/>
+                    </a:prstGeom>
+                    <a:noFill/>
+                    <a:ln w="9525">
+                      <a:noFill/>
+                      <a:headEnd/>
+                      <a:tailEnd/>
+                    </a:ln>
+                  </pic:spPr>
+                </pic:pic>
+              </a:graphicData>
+            </a:graphic>
+          </wp:inline>
+        </w:drawing>
       </w:r>
       <w:r>
         <w:t xml:space="preserve"> </w:t>
@@ -537,31 +803,53 @@
         <w:t xml:space="preserve">Рис. 4.9: Открытие файла в gedit</w:t>
       </w:r>
     </w:p>
-    <w:tbl>
-      <w:tblPr>
-        <w:tblStyle w:val="FigureTable"/>
-        <w:tblW w:type="auto" w:w="0"/>
-        <w:jc w:val="center"/>
-        <w:tblLook w:firstRow="0" w:lastRow="0" w:firstColumn="0" w:lastColumn="0"/>
-      </w:tblPr>
-      <w:tblGrid>
-        <w:gridCol w:w="7920"/>
-      </w:tblGrid>
-      <w:tr>
-        <w:tc>
-          <w:tcPr/>
-          <w:p>
-            <w:pPr>
-              <w:pStyle w:val="Compact"/>
-              <w:jc w:val="center"/>
-            </w:pPr>
-            <w:r>
-              <w:t xml:space="preserve">Вид файла в gedit</w:t>
-            </w:r>
-          </w:p>
-        </w:tc>
-      </w:tr>
-    </w:tbl>
+    <w:p>
+      <w:pPr>
+        <w:pStyle w:val="CaptionedFigure"/>
+      </w:pPr>
+      <w:r>
+        <w:drawing>
+          <wp:inline>
+            <wp:extent cx="5334000" cy="4410261"/>
+            <wp:effectExtent b="0" l="0" r="0" t="0"/>
+            <wp:docPr descr="Вид файла в gedit" title="" id="52" name="Picture"/>
+            <a:graphic>
+              <a:graphicData uri="http://schemas.openxmlformats.org/drawingml/2006/picture">
+                <pic:pic>
+                  <pic:nvPicPr>
+                    <pic:cNvPr descr="image/10.jpg" id="53" name="Picture"/>
+                    <pic:cNvPicPr>
+                      <a:picLocks noChangeArrowheads="1" noChangeAspect="1"/>
+                    </pic:cNvPicPr>
+                  </pic:nvPicPr>
+                  <pic:blipFill>
+                    <a:blip r:embed="rId51"/>
+                    <a:stretch>
+                      <a:fillRect/>
+                    </a:stretch>
+                  </pic:blipFill>
+                  <pic:spPr bwMode="auto">
+                    <a:xfrm>
+                      <a:off x="0" y="0"/>
+                      <a:ext cx="5334000" cy="4410261"/>
+                    </a:xfrm>
+                    <a:prstGeom prst="rect">
+                      <a:avLst/>
+                    </a:prstGeom>
+                    <a:noFill/>
+                    <a:ln w="9525">
+                      <a:noFill/>
+                      <a:headEnd/>
+                      <a:tailEnd/>
+                    </a:ln>
+                  </pic:spPr>
+                </pic:pic>
+              </a:graphicData>
+            </a:graphic>
+          </wp:inline>
+        </w:drawing>
+      </w:r>
+    </w:p>
     <w:p>
       <w:pPr>
         <w:pStyle w:val="ImageCaption"/>
@@ -586,8 +874,8 @@
         <w:t xml:space="preserve">Заполняю свой отчет. Компилирую файл с отчетом. Загружаю отчет на GitHub.</w:t>
       </w:r>
     </w:p>
-    <w:bookmarkEnd w:id="24"/>
-    <w:bookmarkStart w:id="25" w:name="задания-для-самостоятельной-работы"/>
+    <w:bookmarkEnd w:id="54"/>
+    <w:bookmarkStart w:id="76" w:name="задания-для-самостоятельной-работы"/>
     <w:p>
       <w:pPr>
         <w:pStyle w:val="Heading2"/>
@@ -609,7 +897,46 @@
         <w:pStyle w:val="BodyText"/>
       </w:pPr>
       <w:r>
-        <w:t xml:space="preserve">Каталог 2 лабораторной работы</w:t>
+        <w:drawing>
+          <wp:inline>
+            <wp:extent cx="5334000" cy="212537"/>
+            <wp:effectExtent b="0" l="0" r="0" t="0"/>
+            <wp:docPr descr="Каталог 2 лабораторной работы" title="" id="56" name="Picture"/>
+            <a:graphic>
+              <a:graphicData uri="http://schemas.openxmlformats.org/drawingml/2006/picture">
+                <pic:pic>
+                  <pic:nvPicPr>
+                    <pic:cNvPr descr="image/11.jpg" id="57" name="Picture"/>
+                    <pic:cNvPicPr>
+                      <a:picLocks noChangeArrowheads="1" noChangeAspect="1"/>
+                    </pic:cNvPicPr>
+                  </pic:nvPicPr>
+                  <pic:blipFill>
+                    <a:blip r:embed="rId55"/>
+                    <a:stretch>
+                      <a:fillRect/>
+                    </a:stretch>
+                  </pic:blipFill>
+                  <pic:spPr bwMode="auto">
+                    <a:xfrm>
+                      <a:off x="0" y="0"/>
+                      <a:ext cx="5334000" cy="212537"/>
+                    </a:xfrm>
+                    <a:prstGeom prst="rect">
+                      <a:avLst/>
+                    </a:prstGeom>
+                    <a:noFill/>
+                    <a:ln w="9525">
+                      <a:noFill/>
+                      <a:headEnd/>
+                      <a:tailEnd/>
+                    </a:ln>
+                  </pic:spPr>
+                </pic:pic>
+              </a:graphicData>
+            </a:graphic>
+          </wp:inline>
+        </w:drawing>
       </w:r>
       <w:r>
         <w:t xml:space="preserve"> </w:t>
@@ -626,31 +953,53 @@
         <w:t xml:space="preserve">Копирую файл report.md с новым именем для заполнения отчета (рис. 4.12).</w:t>
       </w:r>
     </w:p>
-    <w:tbl>
-      <w:tblPr>
-        <w:tblStyle w:val="FigureTable"/>
-        <w:tblW w:type="auto" w:w="0"/>
-        <w:jc w:val="center"/>
-        <w:tblLook w:firstRow="0" w:lastRow="0" w:firstColumn="0" w:lastColumn="0"/>
-      </w:tblPr>
-      <w:tblGrid>
-        <w:gridCol w:w="7920"/>
-      </w:tblGrid>
-      <w:tr>
-        <w:tc>
-          <w:tcPr/>
-          <w:p>
-            <w:pPr>
-              <w:pStyle w:val="Compact"/>
-              <w:jc w:val="center"/>
-            </w:pPr>
-            <w:r>
-              <w:t xml:space="preserve">Копирование файла</w:t>
-            </w:r>
-          </w:p>
-        </w:tc>
-      </w:tr>
-    </w:tbl>
+    <w:p>
+      <w:pPr>
+        <w:pStyle w:val="CaptionedFigure"/>
+      </w:pPr>
+      <w:r>
+        <w:drawing>
+          <wp:inline>
+            <wp:extent cx="5334000" cy="213038"/>
+            <wp:effectExtent b="0" l="0" r="0" t="0"/>
+            <wp:docPr descr="Копирование файла" title="" id="59" name="Picture"/>
+            <a:graphic>
+              <a:graphicData uri="http://schemas.openxmlformats.org/drawingml/2006/picture">
+                <pic:pic>
+                  <pic:nvPicPr>
+                    <pic:cNvPr descr="image/12.jpg" id="60" name="Picture"/>
+                    <pic:cNvPicPr>
+                      <a:picLocks noChangeArrowheads="1" noChangeAspect="1"/>
+                    </pic:cNvPicPr>
+                  </pic:nvPicPr>
+                  <pic:blipFill>
+                    <a:blip r:embed="rId58"/>
+                    <a:stretch>
+                      <a:fillRect/>
+                    </a:stretch>
+                  </pic:blipFill>
+                  <pic:spPr bwMode="auto">
+                    <a:xfrm>
+                      <a:off x="0" y="0"/>
+                      <a:ext cx="5334000" cy="213038"/>
+                    </a:xfrm>
+                    <a:prstGeom prst="rect">
+                      <a:avLst/>
+                    </a:prstGeom>
+                    <a:noFill/>
+                    <a:ln w="9525">
+                      <a:noFill/>
+                      <a:headEnd/>
+                      <a:tailEnd/>
+                    </a:ln>
+                  </pic:spPr>
+                </pic:pic>
+              </a:graphicData>
+            </a:graphic>
+          </wp:inline>
+        </w:drawing>
+      </w:r>
+    </w:p>
     <w:p>
       <w:pPr>
         <w:pStyle w:val="ImageCaption"/>
@@ -675,31 +1024,53 @@
         <w:t xml:space="preserve">Открываю файл с помощью текстового редактора gedit и начинаю заполнять отчет (рис. 4.13).</w:t>
       </w:r>
     </w:p>
-    <w:tbl>
-      <w:tblPr>
-        <w:tblStyle w:val="FigureTable"/>
-        <w:tblW w:type="auto" w:w="0"/>
-        <w:jc w:val="center"/>
-        <w:tblLook w:firstRow="0" w:lastRow="0" w:firstColumn="0" w:lastColumn="0"/>
-      </w:tblPr>
-      <w:tblGrid>
-        <w:gridCol w:w="7920"/>
-      </w:tblGrid>
-      <w:tr>
-        <w:tc>
-          <w:tcPr/>
-          <w:p>
-            <w:pPr>
-              <w:pStyle w:val="Compact"/>
-              <w:jc w:val="center"/>
-            </w:pPr>
-            <w:r>
-              <w:t xml:space="preserve">Вид файла в gedit</w:t>
-            </w:r>
-          </w:p>
-        </w:tc>
-      </w:tr>
-    </w:tbl>
+    <w:p>
+      <w:pPr>
+        <w:pStyle w:val="CaptionedFigure"/>
+      </w:pPr>
+      <w:r>
+        <w:drawing>
+          <wp:inline>
+            <wp:extent cx="5334000" cy="1570046"/>
+            <wp:effectExtent b="0" l="0" r="0" t="0"/>
+            <wp:docPr descr="Вид файла в gedit" title="" id="62" name="Picture"/>
+            <a:graphic>
+              <a:graphicData uri="http://schemas.openxmlformats.org/drawingml/2006/picture">
+                <pic:pic>
+                  <pic:nvPicPr>
+                    <pic:cNvPr descr="image/13.jpg" id="63" name="Picture"/>
+                    <pic:cNvPicPr>
+                      <a:picLocks noChangeArrowheads="1" noChangeAspect="1"/>
+                    </pic:cNvPicPr>
+                  </pic:nvPicPr>
+                  <pic:blipFill>
+                    <a:blip r:embed="rId61"/>
+                    <a:stretch>
+                      <a:fillRect/>
+                    </a:stretch>
+                  </pic:blipFill>
+                  <pic:spPr bwMode="auto">
+                    <a:xfrm>
+                      <a:off x="0" y="0"/>
+                      <a:ext cx="5334000" cy="1570046"/>
+                    </a:xfrm>
+                    <a:prstGeom prst="rect">
+                      <a:avLst/>
+                    </a:prstGeom>
+                    <a:noFill/>
+                    <a:ln w="9525">
+                      <a:noFill/>
+                      <a:headEnd/>
+                      <a:tailEnd/>
+                    </a:ln>
+                  </pic:spPr>
+                </pic:pic>
+              </a:graphicData>
+            </a:graphic>
+          </wp:inline>
+        </w:drawing>
+      </w:r>
+    </w:p>
     <w:p>
       <w:pPr>
         <w:pStyle w:val="ImageCaption"/>
@@ -724,31 +1095,53 @@
         <w:t xml:space="preserve">Компилирую файл с отчетом по лабораторной работе (рис. 4.14).</w:t>
       </w:r>
     </w:p>
-    <w:tbl>
-      <w:tblPr>
-        <w:tblStyle w:val="FigureTable"/>
-        <w:tblW w:type="auto" w:w="0"/>
-        <w:jc w:val="center"/>
-        <w:tblLook w:firstRow="0" w:lastRow="0" w:firstColumn="0" w:lastColumn="0"/>
-      </w:tblPr>
-      <w:tblGrid>
-        <w:gridCol w:w="7920"/>
-      </w:tblGrid>
-      <w:tr>
-        <w:tc>
-          <w:tcPr/>
-          <w:p>
-            <w:pPr>
-              <w:pStyle w:val="Compact"/>
-              <w:jc w:val="center"/>
-            </w:pPr>
-            <w:r>
-              <w:t xml:space="preserve">Компиляция файла</w:t>
-            </w:r>
-          </w:p>
-        </w:tc>
-      </w:tr>
-    </w:tbl>
+    <w:p>
+      <w:pPr>
+        <w:pStyle w:val="CaptionedFigure"/>
+      </w:pPr>
+      <w:r>
+        <w:drawing>
+          <wp:inline>
+            <wp:extent cx="5334000" cy="577624"/>
+            <wp:effectExtent b="0" l="0" r="0" t="0"/>
+            <wp:docPr descr="Компиляция файла" title="" id="65" name="Picture"/>
+            <a:graphic>
+              <a:graphicData uri="http://schemas.openxmlformats.org/drawingml/2006/picture">
+                <pic:pic>
+                  <pic:nvPicPr>
+                    <pic:cNvPr descr="image/14.jpg" id="66" name="Picture"/>
+                    <pic:cNvPicPr>
+                      <a:picLocks noChangeArrowheads="1" noChangeAspect="1"/>
+                    </pic:cNvPicPr>
+                  </pic:nvPicPr>
+                  <pic:blipFill>
+                    <a:blip r:embed="rId64"/>
+                    <a:stretch>
+                      <a:fillRect/>
+                    </a:stretch>
+                  </pic:blipFill>
+                  <pic:spPr bwMode="auto">
+                    <a:xfrm>
+                      <a:off x="0" y="0"/>
+                      <a:ext cx="5334000" cy="577624"/>
+                    </a:xfrm>
+                    <a:prstGeom prst="rect">
+                      <a:avLst/>
+                    </a:prstGeom>
+                    <a:noFill/>
+                    <a:ln w="9525">
+                      <a:noFill/>
+                      <a:headEnd/>
+                      <a:tailEnd/>
+                    </a:ln>
+                  </pic:spPr>
+                </pic:pic>
+              </a:graphicData>
+            </a:graphic>
+          </wp:inline>
+        </w:drawing>
+      </w:r>
+    </w:p>
     <w:p>
       <w:pPr>
         <w:pStyle w:val="ImageCaption"/>
@@ -773,31 +1166,53 @@
         <w:t xml:space="preserve">Удаляю лишние сгенерированные файлы report.docx и report.pdf (рис. 4.15).</w:t>
       </w:r>
     </w:p>
-    <w:tbl>
-      <w:tblPr>
-        <w:tblStyle w:val="FigureTable"/>
-        <w:tblW w:type="auto" w:w="0"/>
-        <w:jc w:val="center"/>
-        <w:tblLook w:firstRow="0" w:lastRow="0" w:firstColumn="0" w:lastColumn="0"/>
-      </w:tblPr>
-      <w:tblGrid>
-        <w:gridCol w:w="7920"/>
-      </w:tblGrid>
-      <w:tr>
-        <w:tc>
-          <w:tcPr/>
-          <w:p>
-            <w:pPr>
-              <w:pStyle w:val="Compact"/>
-              <w:jc w:val="center"/>
-            </w:pPr>
-            <w:r>
-              <w:t xml:space="preserve">Удаление лишних файлов</w:t>
-            </w:r>
-          </w:p>
-        </w:tc>
-      </w:tr>
-    </w:tbl>
+    <w:p>
+      <w:pPr>
+        <w:pStyle w:val="CaptionedFigure"/>
+      </w:pPr>
+      <w:r>
+        <w:drawing>
+          <wp:inline>
+            <wp:extent cx="5334000" cy="134188"/>
+            <wp:effectExtent b="0" l="0" r="0" t="0"/>
+            <wp:docPr descr="Удаление лишних файлов" title="" id="68" name="Picture"/>
+            <a:graphic>
+              <a:graphicData uri="http://schemas.openxmlformats.org/drawingml/2006/picture">
+                <pic:pic>
+                  <pic:nvPicPr>
+                    <pic:cNvPr descr="image/15.jpg" id="69" name="Picture"/>
+                    <pic:cNvPicPr>
+                      <a:picLocks noChangeArrowheads="1" noChangeAspect="1"/>
+                    </pic:cNvPicPr>
+                  </pic:nvPicPr>
+                  <pic:blipFill>
+                    <a:blip r:embed="rId67"/>
+                    <a:stretch>
+                      <a:fillRect/>
+                    </a:stretch>
+                  </pic:blipFill>
+                  <pic:spPr bwMode="auto">
+                    <a:xfrm>
+                      <a:off x="0" y="0"/>
+                      <a:ext cx="5334000" cy="134188"/>
+                    </a:xfrm>
+                    <a:prstGeom prst="rect">
+                      <a:avLst/>
+                    </a:prstGeom>
+                    <a:noFill/>
+                    <a:ln w="9525">
+                      <a:noFill/>
+                      <a:headEnd/>
+                      <a:tailEnd/>
+                    </a:ln>
+                  </pic:spPr>
+                </pic:pic>
+              </a:graphicData>
+            </a:graphic>
+          </wp:inline>
+        </w:drawing>
+      </w:r>
+    </w:p>
     <w:p>
       <w:pPr>
         <w:pStyle w:val="ImageCaption"/>
@@ -822,31 +1237,53 @@
         <w:t xml:space="preserve">Добавляю изменения на GitHub с помощью комнадой git add и сохраняю изменения с помощью commit (рис. 4.16).</w:t>
       </w:r>
     </w:p>
-    <w:tbl>
-      <w:tblPr>
-        <w:tblStyle w:val="FigureTable"/>
-        <w:tblW w:type="auto" w:w="0"/>
-        <w:jc w:val="center"/>
-        <w:tblLook w:firstRow="0" w:lastRow="0" w:firstColumn="0" w:lastColumn="0"/>
-      </w:tblPr>
-      <w:tblGrid>
-        <w:gridCol w:w="7920"/>
-      </w:tblGrid>
-      <w:tr>
-        <w:tc>
-          <w:tcPr/>
-          <w:p>
-            <w:pPr>
-              <w:pStyle w:val="Compact"/>
-              <w:jc w:val="center"/>
-            </w:pPr>
-            <w:r>
-              <w:t xml:space="preserve">Изменения на гитхаб и сохранение изменений</w:t>
-            </w:r>
-          </w:p>
-        </w:tc>
-      </w:tr>
-    </w:tbl>
+    <w:p>
+      <w:pPr>
+        <w:pStyle w:val="CaptionedFigure"/>
+      </w:pPr>
+      <w:r>
+        <w:drawing>
+          <wp:inline>
+            <wp:extent cx="5334000" cy="684859"/>
+            <wp:effectExtent b="0" l="0" r="0" t="0"/>
+            <wp:docPr descr="Изменения на гитхаб и сохранение изменений" title="" id="71" name="Picture"/>
+            <a:graphic>
+              <a:graphicData uri="http://schemas.openxmlformats.org/drawingml/2006/picture">
+                <pic:pic>
+                  <pic:nvPicPr>
+                    <pic:cNvPr descr="image/16.jpg" id="72" name="Picture"/>
+                    <pic:cNvPicPr>
+                      <a:picLocks noChangeArrowheads="1" noChangeAspect="1"/>
+                    </pic:cNvPicPr>
+                  </pic:nvPicPr>
+                  <pic:blipFill>
+                    <a:blip r:embed="rId70"/>
+                    <a:stretch>
+                      <a:fillRect/>
+                    </a:stretch>
+                  </pic:blipFill>
+                  <pic:spPr bwMode="auto">
+                    <a:xfrm>
+                      <a:off x="0" y="0"/>
+                      <a:ext cx="5334000" cy="684859"/>
+                    </a:xfrm>
+                    <a:prstGeom prst="rect">
+                      <a:avLst/>
+                    </a:prstGeom>
+                    <a:noFill/>
+                    <a:ln w="9525">
+                      <a:noFill/>
+                      <a:headEnd/>
+                      <a:tailEnd/>
+                    </a:ln>
+                  </pic:spPr>
+                </pic:pic>
+              </a:graphicData>
+            </a:graphic>
+          </wp:inline>
+        </w:drawing>
+      </w:r>
+    </w:p>
     <w:p>
       <w:pPr>
         <w:pStyle w:val="ImageCaption"/>
@@ -876,7 +1313,46 @@
         <w:pStyle w:val="BodyText"/>
       </w:pPr>
       <w:r>
-        <w:t xml:space="preserve">Отправка файла на сервер</w:t>
+        <w:drawing>
+          <wp:inline>
+            <wp:extent cx="5334000" cy="169089"/>
+            <wp:effectExtent b="0" l="0" r="0" t="0"/>
+            <wp:docPr descr="Отправка файла на сервер" title="" id="74" name="Picture"/>
+            <a:graphic>
+              <a:graphicData uri="http://schemas.openxmlformats.org/drawingml/2006/picture">
+                <pic:pic>
+                  <pic:nvPicPr>
+                    <pic:cNvPr descr="image/17.jpg" id="75" name="Picture"/>
+                    <pic:cNvPicPr>
+                      <a:picLocks noChangeArrowheads="1" noChangeAspect="1"/>
+                    </pic:cNvPicPr>
+                  </pic:nvPicPr>
+                  <pic:blipFill>
+                    <a:blip r:embed="rId73"/>
+                    <a:stretch>
+                      <a:fillRect/>
+                    </a:stretch>
+                  </pic:blipFill>
+                  <pic:spPr bwMode="auto">
+                    <a:xfrm>
+                      <a:off x="0" y="0"/>
+                      <a:ext cx="5334000" cy="169089"/>
+                    </a:xfrm>
+                    <a:prstGeom prst="rect">
+                      <a:avLst/>
+                    </a:prstGeom>
+                    <a:noFill/>
+                    <a:ln w="9525">
+                      <a:noFill/>
+                      <a:headEnd/>
+                      <a:tailEnd/>
+                    </a:ln>
+                  </pic:spPr>
+                </pic:pic>
+              </a:graphicData>
+            </a:graphic>
+          </wp:inline>
+        </w:drawing>
       </w:r>
       <w:r>
         <w:t xml:space="preserve"> </w:t>
@@ -885,9 +1361,9 @@
         <w:t xml:space="preserve">Рис. 4.17: Отправка файла на сервер</w:t>
       </w:r>
     </w:p>
-    <w:bookmarkEnd w:id="25"/>
-    <w:bookmarkEnd w:id="26"/>
-    <w:bookmarkStart w:id="27" w:name="выводы"/>
+    <w:bookmarkEnd w:id="76"/>
+    <w:bookmarkEnd w:id="77"/>
+    <w:bookmarkStart w:id="78" w:name="выводы"/>
     <w:p>
       <w:pPr>
         <w:pStyle w:val="Heading1"/>
@@ -904,8 +1380,8 @@
         <w:t xml:space="preserve">В результате выполнения данной лабораторной работы я освоила процедуры оформления отчетов с помощью легковесного языка разметки Markdown.</w:t>
       </w:r>
     </w:p>
-    <w:bookmarkEnd w:id="27"/>
-    <w:bookmarkStart w:id="28" w:name="список-литературы"/>
+    <w:bookmarkEnd w:id="78"/>
+    <w:bookmarkStart w:id="79" w:name="список-литературы"/>
     <w:p>
       <w:pPr>
         <w:pStyle w:val="Heading1"/>
@@ -926,7 +1402,7 @@
         <w:t xml:space="preserve">Архитектура ЭВМ</w:t>
       </w:r>
     </w:p>
-    <w:bookmarkEnd w:id="28"/>
+    <w:bookmarkEnd w:id="79"/>
     <w:sectPr/>
   </w:body>
 </w:document>

</xml_diff>